<commit_message>
Added support for modules.
</commit_message>
<xml_diff>
--- a/foundation/trunk/doc/Using Omniscient Foundation.docx
+++ b/foundation/trunk/doc/Using Omniscient Foundation.docx
@@ -4,26 +4,50 @@
   <w:body>
     <w:p>
       <w:pPr>
+        <w:pStyle w:val="Title"/>
+      </w:pPr>
+      <w:r>
+        <w:t>Using Omniscient Foundation</w:t>
+      </w:r>
+    </w:p>
+    <w:p>
+      <w:pPr>
         <w:pStyle w:val="Heading1"/>
       </w:pPr>
       <w:r>
-        <w:t>Using Omniscient Foundation</w:t>
-      </w:r>
-    </w:p>
-    <w:p>
-      <w:pPr>
-        <w:pStyle w:val="Heading2"/>
-      </w:pPr>
-      <w:r>
         <w:t>Application Manager</w:t>
       </w:r>
     </w:p>
     <w:p>
       <w:r>
-        <w:t>The application manager is the entry point to the foundation.  It serves as a bootstrapper for your application; by calling the StartApplication method, you will have all your services loaded and started.</w:t>
-      </w:r>
-      <w:r>
-        <w:t xml:space="preserve">  During this invocation, the application manager will also instantiate default objects if you didn’t provide them </w:t>
+        <w:t xml:space="preserve">The application manager is the entry point to the foundation.  It serves as a </w:t>
+      </w:r>
+      <w:proofErr w:type="spellStart"/>
+      <w:r>
+        <w:t>bootstrapper</w:t>
+      </w:r>
+      <w:proofErr w:type="spellEnd"/>
+      <w:r>
+        <w:t xml:space="preserve"> for your application; by calling the </w:t>
+      </w:r>
+      <w:proofErr w:type="spellStart"/>
+      <w:r>
+        <w:t>StartApplication</w:t>
+      </w:r>
+      <w:proofErr w:type="spellEnd"/>
+      <w:r>
+        <w:t xml:space="preserve"> method, you will have all your services loaded and started.</w:t>
+      </w:r>
+      <w:r>
+        <w:t xml:space="preserve">  During this invocation, the application </w:t>
+      </w:r>
+      <w:proofErr w:type="gramStart"/>
+      <w:r>
+        <w:t>manager will</w:t>
+      </w:r>
+      <w:proofErr w:type="gramEnd"/>
+      <w:r>
+        <w:t xml:space="preserve"> also instantiate default objects if you didn’t provide them </w:t>
       </w:r>
       <w:r>
         <w:rPr>
@@ -32,7 +56,58 @@
         <w:t>before</w:t>
       </w:r>
       <w:r>
-        <w:t xml:space="preserve"> calling StartApplication.  For example, if you wish to override the default PresentationController, you may set a value to ApplicationManager.Current.PresentationController before calling StartApplication.  The application will then use your own presentation controller instead of the default one.</w:t>
+        <w:t xml:space="preserve"> calling </w:t>
+      </w:r>
+      <w:proofErr w:type="spellStart"/>
+      <w:r>
+        <w:t>StartApplication</w:t>
+      </w:r>
+      <w:proofErr w:type="spellEnd"/>
+      <w:r>
+        <w:t xml:space="preserve">.  For example, if you wish to override the default </w:t>
+      </w:r>
+      <w:proofErr w:type="spellStart"/>
+      <w:r>
+        <w:t>PresentationController</w:t>
+      </w:r>
+      <w:proofErr w:type="spellEnd"/>
+      <w:r>
+        <w:t xml:space="preserve">, you may set a value to </w:t>
+      </w:r>
+      <w:proofErr w:type="spellStart"/>
+      <w:r>
+        <w:t>ApplicationManager.Current.PresentationController</w:t>
+      </w:r>
+      <w:proofErr w:type="spellEnd"/>
+      <w:r>
+        <w:t xml:space="preserve"> before calling </w:t>
+      </w:r>
+      <w:proofErr w:type="spellStart"/>
+      <w:r>
+        <w:t>StartApplication</w:t>
+      </w:r>
+      <w:proofErr w:type="spellEnd"/>
+      <w:r>
+        <w:t>.  The application will then use your own presentation controller instead of the default one.</w:t>
+      </w:r>
+    </w:p>
+    <w:p>
+      <w:pPr>
+        <w:pStyle w:val="Heading1"/>
+      </w:pPr>
+      <w:r>
+        <w:t>Services</w:t>
+      </w:r>
+    </w:p>
+    <w:p>
+      <w:r>
+        <w:t>Services are special “modules” that implement a public contract.  The contract is defined by an interface.  The service is therefore a module that implements an interface, basically.</w:t>
+      </w:r>
+      <w:r>
+        <w:t xml:space="preserve">  Services have a name, and are able to return an instance of an object that implements the contract.  Separating the service and the contract implementation helps decouple de code even more.</w:t>
+      </w:r>
+      <w:r>
+        <w:t xml:space="preserve">  </w:t>
       </w:r>
     </w:p>
     <w:p>
@@ -40,50 +115,53 @@
         <w:pStyle w:val="Heading2"/>
       </w:pPr>
       <w:r>
-        <w:t>Services</w:t>
-      </w:r>
-    </w:p>
-    <w:p>
-      <w:r>
-        <w:t>Services are special “modules” that implement a public contract.  The contract is defined by an interface.  The service is therefore a module that implements an interface, basically.</w:t>
-      </w:r>
-      <w:r>
-        <w:t xml:space="preserve">  Services have a name, and are able to return an instance of an object that implements the contract.  Separating the service and the contract implementation helps decouple de code even more.</w:t>
-      </w:r>
-      <w:r>
-        <w:t xml:space="preserve">  </w:t>
+        <w:t>Lifetime</w:t>
+      </w:r>
+    </w:p>
+    <w:p>
+      <w:r>
+        <w:t xml:space="preserve">When the application starts, it loads all services.  </w:t>
+      </w:r>
+      <w:r>
+        <w:t xml:space="preserve">That is, an instance of the service is created and kept in a container.  That means the service itself is a singleton; it won’t be instantiated twice.  However, since the service is responsible for returning an instance of an object that implements the contract, it is free of using either singleton or single-call approaches into managing the lifetime of that implementation object.  If the </w:t>
+      </w:r>
+      <w:proofErr w:type="gramStart"/>
+      <w:r>
+        <w:t>implementation object</w:t>
+      </w:r>
+      <w:proofErr w:type="gramEnd"/>
+      <w:r>
+        <w:t xml:space="preserve"> benefits from being managed as a singleton, then the service may create the instance at construction time, and </w:t>
+      </w:r>
+      <w:r>
+        <w:t>always return the same instance.  On the other hand, if the implementation object benefits from being single-call, then the service may just return a new instance each time it is asked for the implementation.</w:t>
       </w:r>
     </w:p>
     <w:p>
       <w:pPr>
-        <w:pStyle w:val="Heading3"/>
+        <w:pStyle w:val="Heading2"/>
       </w:pPr>
       <w:r>
-        <w:t>Lifetime</w:t>
-      </w:r>
-    </w:p>
-    <w:p>
-      <w:r>
-        <w:t xml:space="preserve">When the application starts, it loads all services.  </w:t>
-      </w:r>
-      <w:r>
-        <w:t xml:space="preserve">That is, an instance of the service is created and kept in a container.  That means the service itself is a singleton; it won’t be instantiated twice.  However, since the service is responsible for returning an instance of an object that implements the contract, it is free of using either singleton or single-call approaches into managing the lifetime of that implementation object.  If the implementation object benefits from being managed as a singleton, then the service may create the instance at construction time, and </w:t>
-      </w:r>
-      <w:r>
-        <w:t>always return the same instance.  On the other hand, if the implementation object benefits from being single-call, then the service may just return a new instance each time it is asked for the implementation.</w:t>
-      </w:r>
-    </w:p>
-    <w:p>
-      <w:pPr>
-        <w:pStyle w:val="Heading3"/>
-      </w:pPr>
-      <w:r>
         <w:t>Creation</w:t>
       </w:r>
     </w:p>
     <w:p>
       <w:r>
-        <w:t>Services may be defined in the application file, or manually added just before calling StartApplication.  Here’s how to define a module in the configuration file:</w:t>
+        <w:t xml:space="preserve">Services may be defined in the application file, or manually added just before calling </w:t>
+      </w:r>
+      <w:proofErr w:type="spellStart"/>
+      <w:r>
+        <w:t>StartApplication</w:t>
+      </w:r>
+      <w:proofErr w:type="spellEnd"/>
+      <w:r>
+        <w:t xml:space="preserve">.  Here’s how to define a </w:t>
+      </w:r>
+      <w:r>
+        <w:t>service</w:t>
+      </w:r>
+      <w:r>
+        <w:t xml:space="preserve"> in the configuration file:</w:t>
       </w:r>
     </w:p>
     <w:p>
@@ -156,27 +234,90 @@
         <w:t>service</w:t>
       </w:r>
       <w:r>
-        <w:t xml:space="preserve"> attributes must lead to an existing type, or the form “namespace.class, assembly”.  </w:t>
-      </w:r>
-      <w:r>
-        <w:t>It’s pretty much the same idea when you manually add services to the ApplicationManager : you call ApplicationManager.Current.ServiceContainer.RegisterService, passing the type of a contract and the instance of a class implementing IService</w:t>
-      </w:r>
+        <w:t xml:space="preserve"> attributes must lead to an existing type, or the form “</w:t>
+      </w:r>
+      <w:proofErr w:type="spellStart"/>
+      <w:r>
+        <w:t>namespace.class</w:t>
+      </w:r>
+      <w:proofErr w:type="spellEnd"/>
+      <w:r>
+        <w:t xml:space="preserve">, assembly”.  </w:t>
+      </w:r>
+      <w:r>
+        <w:t xml:space="preserve">It’s pretty much the same idea when you manually add services to the </w:t>
+      </w:r>
+      <w:proofErr w:type="spellStart"/>
+      <w:proofErr w:type="gramStart"/>
+      <w:r>
+        <w:t>ApplicationManager</w:t>
+      </w:r>
+      <w:proofErr w:type="spellEnd"/>
+      <w:r>
+        <w:t xml:space="preserve"> :</w:t>
+      </w:r>
+      <w:proofErr w:type="gramEnd"/>
+      <w:r>
+        <w:t xml:space="preserve"> you call </w:t>
+      </w:r>
+      <w:proofErr w:type="spellStart"/>
+      <w:r>
+        <w:t>ApplicationManager.Current.ServiceContainer.RegisterService</w:t>
+      </w:r>
+      <w:proofErr w:type="spellEnd"/>
+      <w:r>
+        <w:t xml:space="preserve">, passing the type of a contract and the instance of a class implementing </w:t>
+      </w:r>
+      <w:proofErr w:type="spellStart"/>
+      <w:r>
+        <w:t>IService</w:t>
+      </w:r>
+      <w:proofErr w:type="spellEnd"/>
       <w:r>
         <w:t>.</w:t>
       </w:r>
     </w:p>
     <w:p>
       <w:r>
-        <w:t xml:space="preserve">To easily create a service, you may derive from two existing classes: GenericSingleCallService and GenericSingletonService.  As their name imply, one has a single-call way of managing the </w:t>
-      </w:r>
-      <w:r>
         <w:lastRenderedPageBreak/>
-        <w:t>implementation object, while the other treats the implementation object as a singleton.  You may also prefer to implement IService&lt;TContract&gt; directly in your service class.</w:t>
+        <w:t xml:space="preserve">To easily create a service, you may derive from two existing classes: </w:t>
+      </w:r>
+      <w:proofErr w:type="spellStart"/>
+      <w:r>
+        <w:t>GenericSingleCallService</w:t>
+      </w:r>
+      <w:proofErr w:type="spellEnd"/>
+      <w:r>
+        <w:t xml:space="preserve"> and </w:t>
+      </w:r>
+      <w:proofErr w:type="spellStart"/>
+      <w:r>
+        <w:t>GenericSingletonService</w:t>
+      </w:r>
+      <w:proofErr w:type="spellEnd"/>
+      <w:r>
+        <w:t xml:space="preserve">.  As their name imply, one has a single-call way of managing the implementation object, while the other treats the implementation object as a singleton.  You may also prefer to implement </w:t>
+      </w:r>
+      <w:proofErr w:type="spellStart"/>
+      <w:r>
+        <w:t>IService</w:t>
+      </w:r>
+      <w:proofErr w:type="spellEnd"/>
+      <w:r>
+        <w:t>&lt;</w:t>
+      </w:r>
+      <w:proofErr w:type="spellStart"/>
+      <w:r>
+        <w:t>TContract</w:t>
+      </w:r>
+      <w:proofErr w:type="spellEnd"/>
+      <w:r>
+        <w:t>&gt; directly in your service class.</w:t>
       </w:r>
     </w:p>
     <w:p>
       <w:pPr>
-        <w:pStyle w:val="Heading3"/>
+        <w:pStyle w:val="Heading2"/>
       </w:pPr>
       <w:r>
         <w:t>Configurable Services</w:t>
@@ -184,7 +325,23 @@
     </w:p>
     <w:p>
       <w:r>
-        <w:t>Sometimes a service may wish to receive configuration upon being loaded.  That is automatically supported by the ApplicationManager, as long as your service class implements ServiceModel.IConfigurable.  All you have to do is define a configuration in the configuration file as follow, and the Configure method of your service will be called when the application starts, passing it your xml configuration element :</w:t>
+        <w:t xml:space="preserve">Sometimes a service may wish to receive configuration upon being loaded.  That is automatically supported by the </w:t>
+      </w:r>
+      <w:proofErr w:type="spellStart"/>
+      <w:r>
+        <w:t>ApplicationManager</w:t>
+      </w:r>
+      <w:proofErr w:type="spellEnd"/>
+      <w:r>
+        <w:t xml:space="preserve">, as long as your service class implements </w:t>
+      </w:r>
+      <w:proofErr w:type="spellStart"/>
+      <w:r>
+        <w:t>ServiceModel.IConfigurable</w:t>
+      </w:r>
+      <w:proofErr w:type="spellEnd"/>
+      <w:r>
+        <w:t>.  All you have to do is define a configuration in the configuration file as follow, and the Configure method of your service will be called when the application starts, passing it your xml configuration element :</w:t>
       </w:r>
     </w:p>
     <w:p>
@@ -242,15 +399,36 @@
     </w:p>
     <w:p>
       <w:r>
-        <w:t>In this case, &lt;someConfig&gt; will be passed to the Configure method of your service.  Note that you may not use a sequence under the &lt;config&gt; node.</w:t>
+        <w:t>In this case, &lt;</w:t>
+      </w:r>
+      <w:proofErr w:type="spellStart"/>
+      <w:r>
+        <w:t>someConfig</w:t>
+      </w:r>
+      <w:proofErr w:type="spellEnd"/>
+      <w:r>
+        <w:t>&gt; will be passed to the Configure method of your service.  Note that you may not use a sequence under the &lt;</w:t>
+      </w:r>
+      <w:proofErr w:type="spellStart"/>
+      <w:r>
+        <w:t>config</w:t>
+      </w:r>
+      <w:proofErr w:type="spellEnd"/>
+      <w:r>
+        <w:t>&gt; node.</w:t>
       </w:r>
     </w:p>
     <w:p>
       <w:pPr>
-        <w:pStyle w:val="Heading3"/>
+        <w:pStyle w:val="Heading2"/>
       </w:pPr>
-      <w:r>
-        <w:t>Startable Services</w:t>
+      <w:proofErr w:type="spellStart"/>
+      <w:r>
+        <w:t>Startable</w:t>
+      </w:r>
+      <w:proofErr w:type="spellEnd"/>
+      <w:r>
+        <w:t xml:space="preserve"> Services</w:t>
       </w:r>
     </w:p>
     <w:p>
@@ -273,12 +451,44 @@
         <w:t>stopped</w:t>
       </w:r>
       <w:r>
-        <w:t>.  In that case, those services will be invoked during ApplicationManager’s StartApplication and CloseApplication invocations.  Every service that implements ServiceModel.IStartable (even those added manually to the application) will be invoked during application’s start and stop phases.</w:t>
+        <w:t xml:space="preserve">.  In that case, those services will be invoked during </w:t>
+      </w:r>
+      <w:proofErr w:type="spellStart"/>
+      <w:r>
+        <w:t>ApplicationManager’s</w:t>
+      </w:r>
+      <w:proofErr w:type="spellEnd"/>
+      <w:r>
+        <w:t xml:space="preserve"> </w:t>
+      </w:r>
+      <w:proofErr w:type="spellStart"/>
+      <w:r>
+        <w:t>StartApplication</w:t>
+      </w:r>
+      <w:proofErr w:type="spellEnd"/>
+      <w:r>
+        <w:t xml:space="preserve"> and </w:t>
+      </w:r>
+      <w:proofErr w:type="spellStart"/>
+      <w:r>
+        <w:t>CloseApplication</w:t>
+      </w:r>
+      <w:proofErr w:type="spellEnd"/>
+      <w:r>
+        <w:t xml:space="preserve"> invocations.  Every service that implements </w:t>
+      </w:r>
+      <w:proofErr w:type="spellStart"/>
+      <w:r>
+        <w:t>ServiceModel.IStartable</w:t>
+      </w:r>
+      <w:proofErr w:type="spellEnd"/>
+      <w:r>
+        <w:t xml:space="preserve"> (even those added manually to the application) will be invoked during application’s start and stop phases.</w:t>
       </w:r>
     </w:p>
     <w:p>
       <w:pPr>
-        <w:pStyle w:val="Heading2"/>
+        <w:pStyle w:val="Heading1"/>
       </w:pPr>
       <w:r>
         <w:t>Object Container</w:t>
@@ -286,7 +496,31 @@
     </w:p>
     <w:p>
       <w:r>
-        <w:t>The object container is accessible through the ObjectContainer property of ApplicationManager.  It has a default implementation – assigned during the call to Start Application – but it may point to any class that implements IObjectContainer.</w:t>
+        <w:t xml:space="preserve">The object container is accessible through the </w:t>
+      </w:r>
+      <w:proofErr w:type="spellStart"/>
+      <w:r>
+        <w:t>ObjectContainer</w:t>
+      </w:r>
+      <w:proofErr w:type="spellEnd"/>
+      <w:r>
+        <w:t xml:space="preserve"> property of </w:t>
+      </w:r>
+      <w:proofErr w:type="spellStart"/>
+      <w:r>
+        <w:t>ApplicationManager</w:t>
+      </w:r>
+      <w:proofErr w:type="spellEnd"/>
+      <w:r>
+        <w:t xml:space="preserve">.  It has a default implementation – assigned during the call to Start Application – but it may point to any class that implements </w:t>
+      </w:r>
+      <w:proofErr w:type="spellStart"/>
+      <w:r>
+        <w:t>IObjectContainer</w:t>
+      </w:r>
+      <w:proofErr w:type="spellEnd"/>
+      <w:r>
+        <w:t>.</w:t>
       </w:r>
     </w:p>
     <w:p>
@@ -296,7 +530,7 @@
     </w:p>
     <w:p>
       <w:pPr>
-        <w:pStyle w:val="Heading2"/>
+        <w:pStyle w:val="Heading1"/>
       </w:pPr>
       <w:r>
         <w:t>Entities</w:t>
@@ -304,39 +538,104 @@
     </w:p>
     <w:p>
       <w:r>
-        <w:t>Entities are objects that represent pure data. (to be continued…)</w:t>
+        <w:t>Entities are objects that represent pure data. (</w:t>
+      </w:r>
+      <w:proofErr w:type="gramStart"/>
+      <w:r>
+        <w:t>to</w:t>
+      </w:r>
+      <w:proofErr w:type="gramEnd"/>
+      <w:r>
+        <w:t xml:space="preserve"> be continued…)</w:t>
       </w:r>
     </w:p>
     <w:p>
       <w:pPr>
-        <w:pStyle w:val="Heading2"/>
+        <w:pStyle w:val="Heading1"/>
       </w:pPr>
       <w:r>
+        <w:lastRenderedPageBreak/>
         <w:t>Presentation</w:t>
       </w:r>
-    </w:p>
-    <w:p>
-      <w:r>
-        <w:t xml:space="preserve">An implementation of the MVC pattern has been developed into foundation.  It is made of a Model, a View and a ViewController.  Here’s the basic idea: a Model wraps data; it is loaded anywhere in the application, and doesn’t know how to “paint” itself on the screen.  A view is able to display and edit a </w:t>
+      <w:r>
+        <w:t xml:space="preserve"> and the MVC Pattern</w:t>
+      </w:r>
+    </w:p>
+    <w:p>
+      <w:r>
+        <w:t xml:space="preserve">An implementation of the MVC pattern has been developed into </w:t>
+      </w:r>
+      <w:r>
+        <w:t>F</w:t>
+      </w:r>
+      <w:r>
+        <w:t xml:space="preserve">oundation.  It is made of a Model, a View and a </w:t>
+      </w:r>
+      <w:proofErr w:type="spellStart"/>
+      <w:r>
+        <w:t>ViewController</w:t>
+      </w:r>
+      <w:proofErr w:type="spellEnd"/>
+      <w:r>
+        <w:t xml:space="preserve">.  </w:t>
+      </w:r>
+      <w:r>
+        <w:t xml:space="preserve">Basically, its role is to display entities on the UI.  You wrap an Entity into a Model, and you ask the </w:t>
+      </w:r>
+      <w:proofErr w:type="spellStart"/>
+      <w:r>
+        <w:t>ApplicationManager</w:t>
+      </w:r>
+      <w:proofErr w:type="spellEnd"/>
+      <w:r>
+        <w:t xml:space="preserve"> “Would you please display that Model?” ; </w:t>
+      </w:r>
+      <w:proofErr w:type="spellStart"/>
+      <w:r>
+        <w:t>ApplicationManager</w:t>
+      </w:r>
+      <w:proofErr w:type="spellEnd"/>
+      <w:r>
+        <w:t xml:space="preserve"> then asks all registered </w:t>
+      </w:r>
+      <w:proofErr w:type="spellStart"/>
+      <w:r>
+        <w:t>ViewControllers</w:t>
+      </w:r>
+      <w:proofErr w:type="spellEnd"/>
+      <w:r>
+        <w:t xml:space="preserve"> to “open a view” for that Model (generally, you will have very few view controllers – often only one.  And generally, only one of them will</w:t>
+      </w:r>
+      <w:r>
+        <w:t xml:space="preserve"> open a view for that model</w:t>
+      </w:r>
+      <w:r>
+        <w:t>)</w:t>
+      </w:r>
+      <w:r>
+        <w:t>.</w:t>
+      </w:r>
+    </w:p>
+    <w:p>
+      <w:r>
+        <w:t xml:space="preserve">Here’s the basic idea: a Model wraps data; it is loaded anywhere in the application, and doesn’t know how to “paint” itself on the screen.  A view is able to display and edit a </w:t>
       </w:r>
       <w:r>
         <w:t>m</w:t>
       </w:r>
       <w:r>
-        <w:t xml:space="preserve">odel.  Each view </w:t>
-      </w:r>
-      <w:r>
-        <w:t xml:space="preserve">is </w:t>
-      </w:r>
-      <w:r>
-        <w:t>specialized into displaying one particular type of model.</w:t>
-      </w:r>
-      <w:r>
-        <w:t xml:space="preserve">  The view is unable to place itself into a window, and therefore is unable to really display itself.  That’s the job of the ViewController: it knows about the application window and display regions, and it knows how to display views (views are generally user controls).  The view controller generally manages a region of the main window.  </w:t>
-      </w:r>
-      <w:r>
-        <w:lastRenderedPageBreak/>
-        <w:t>Sometimes, it may also have nothing to do with the main window, and instead be able to open popup windows, for example.  Simply stated, a model is created, is sent to ApplicationManager.PresentationController for display, is then forwarded to all ViewControllers that exist in the application, is used to select a view and instantiate it, and finally it is displayed in the view, at the right place in the application.</w:t>
+        <w:t xml:space="preserve">odel.  </w:t>
+      </w:r>
+      <w:r>
+        <w:t xml:space="preserve">The view is unable to place itself into a window, and therefore is unable to really display itself.  That’s the job of the </w:t>
+      </w:r>
+      <w:proofErr w:type="spellStart"/>
+      <w:r>
+        <w:t>ViewController</w:t>
+      </w:r>
+      <w:proofErr w:type="spellEnd"/>
+      <w:r>
+        <w:t xml:space="preserve">: it knows about the application window and display regions, and it knows how to display views (views are generally user controls).  The view controller generally manages a region of the main window.  Sometimes, it may also have nothing to do with the main window, and instead be able to open popup windows, for example.  </w:t>
       </w:r>
     </w:p>
     <w:sectPr>
@@ -680,6 +979,45 @@
       <w:szCs w:val="16"/>
     </w:rPr>
   </w:style>
+  <w:style w:type="paragraph" w:styleId="Title">
+    <w:name w:val="Title"/>
+    <w:basedOn w:val="Normal"/>
+    <w:next w:val="Normal"/>
+    <w:link w:val="TitleChar"/>
+    <w:uiPriority w:val="10"/>
+    <w:qFormat/>
+    <w:rsid w:val="003314E8"/>
+    <w:pPr>
+      <w:pBdr>
+        <w:bottom w:val="single" w:sz="8" w:space="4" w:color="4F81BD" w:themeColor="accent1"/>
+      </w:pBdr>
+      <w:spacing w:after="300" w:line="240" w:lineRule="auto"/>
+      <w:contextualSpacing/>
+    </w:pPr>
+    <w:rPr>
+      <w:rFonts w:asciiTheme="majorHAnsi" w:eastAsiaTheme="majorEastAsia" w:hAnsiTheme="majorHAnsi" w:cstheme="majorBidi"/>
+      <w:color w:val="17365D" w:themeColor="text2" w:themeShade="BF"/>
+      <w:spacing w:val="5"/>
+      <w:kern w:val="28"/>
+      <w:sz w:val="52"/>
+      <w:szCs w:val="52"/>
+    </w:rPr>
+  </w:style>
+  <w:style w:type="character" w:customStyle="1" w:styleId="TitleChar">
+    <w:name w:val="Title Char"/>
+    <w:basedOn w:val="DefaultParagraphFont"/>
+    <w:link w:val="Title"/>
+    <w:uiPriority w:val="10"/>
+    <w:rsid w:val="003314E8"/>
+    <w:rPr>
+      <w:rFonts w:asciiTheme="majorHAnsi" w:eastAsiaTheme="majorEastAsia" w:hAnsiTheme="majorHAnsi" w:cstheme="majorBidi"/>
+      <w:color w:val="17365D" w:themeColor="text2" w:themeShade="BF"/>
+      <w:spacing w:val="5"/>
+      <w:kern w:val="28"/>
+      <w:sz w:val="52"/>
+      <w:szCs w:val="52"/>
+    </w:rPr>
+  </w:style>
 </w:styles>
 </file>
 

</xml_diff>